<commit_message>
Updated directory structure and added video
</commit_message>
<xml_diff>
--- a/Testing/User Tests/Blackbox user 2.docx
+++ b/Testing/User Tests/Blackbox user 2.docx
@@ -823,134 +823,11 @@
           </w:p>
         </w:tc>
       </w:tr>
-      <w:tr>
-        <w:tc>
-          <w:tcPr>
-            <w:tcW w:w="6658" w:type="dxa"/>
-          </w:tcPr>
-          <w:p/>
-        </w:tc>
-        <w:tc>
-          <w:tcPr>
-            <w:tcW w:w="2692" w:type="dxa"/>
-          </w:tcPr>
-          <w:p/>
-        </w:tc>
-      </w:tr>
-      <w:tr>
-        <w:tc>
-          <w:tcPr>
-            <w:tcW w:w="6658" w:type="dxa"/>
-          </w:tcPr>
-          <w:p/>
-        </w:tc>
-        <w:tc>
-          <w:tcPr>
-            <w:tcW w:w="2692" w:type="dxa"/>
-          </w:tcPr>
-          <w:p/>
-        </w:tc>
-      </w:tr>
-      <w:tr>
-        <w:tc>
-          <w:tcPr>
-            <w:tcW w:w="6658" w:type="dxa"/>
-          </w:tcPr>
-          <w:p/>
-        </w:tc>
-        <w:tc>
-          <w:tcPr>
-            <w:tcW w:w="2692" w:type="dxa"/>
-          </w:tcPr>
-          <w:p/>
-        </w:tc>
-      </w:tr>
-      <w:tr>
-        <w:tc>
-          <w:tcPr>
-            <w:tcW w:w="6658" w:type="dxa"/>
-          </w:tcPr>
-          <w:p/>
-        </w:tc>
-        <w:tc>
-          <w:tcPr>
-            <w:tcW w:w="2692" w:type="dxa"/>
-          </w:tcPr>
-          <w:p/>
-        </w:tc>
-      </w:tr>
-      <w:tr>
-        <w:tc>
-          <w:tcPr>
-            <w:tcW w:w="6658" w:type="dxa"/>
-          </w:tcPr>
-          <w:p/>
-        </w:tc>
-        <w:tc>
-          <w:tcPr>
-            <w:tcW w:w="2692" w:type="dxa"/>
-          </w:tcPr>
-          <w:p/>
-        </w:tc>
-      </w:tr>
-      <w:tr>
-        <w:tc>
-          <w:tcPr>
-            <w:tcW w:w="6658" w:type="dxa"/>
-          </w:tcPr>
-          <w:p/>
-        </w:tc>
-        <w:tc>
-          <w:tcPr>
-            <w:tcW w:w="2692" w:type="dxa"/>
-          </w:tcPr>
-          <w:p/>
-        </w:tc>
-      </w:tr>
-      <w:tr>
-        <w:tc>
-          <w:tcPr>
-            <w:tcW w:w="6658" w:type="dxa"/>
-          </w:tcPr>
-          <w:p/>
-        </w:tc>
-        <w:tc>
-          <w:tcPr>
-            <w:tcW w:w="2692" w:type="dxa"/>
-          </w:tcPr>
-          <w:p/>
-        </w:tc>
-      </w:tr>
-      <w:tr>
-        <w:tc>
-          <w:tcPr>
-            <w:tcW w:w="6658" w:type="dxa"/>
-          </w:tcPr>
-          <w:p/>
-        </w:tc>
-        <w:tc>
-          <w:tcPr>
-            <w:tcW w:w="2692" w:type="dxa"/>
-          </w:tcPr>
-          <w:p/>
-        </w:tc>
-      </w:tr>
-      <w:tr>
-        <w:tc>
-          <w:tcPr>
-            <w:tcW w:w="6658" w:type="dxa"/>
-          </w:tcPr>
-          <w:p/>
-        </w:tc>
-        <w:tc>
-          <w:tcPr>
-            <w:tcW w:w="2692" w:type="dxa"/>
-          </w:tcPr>
-          <w:p/>
-        </w:tc>
-      </w:tr>
     </w:tbl>
-    <w:p/>
+    <w:p>
+      <w:bookmarkStart w:id="0" w:name="_GoBack"/>
+      <w:bookmarkEnd w:id="0"/>
+    </w:p>
     <w:tbl>
       <w:tblPr>
         <w:tblStyle w:val="TableGrid"/>
@@ -1049,15 +926,7 @@
           <w:p/>
           <w:p>
             <w:r>
-              <w:t xml:space="preserve">The visuals work for the microscope idea. The design is </w:t>
-            </w:r>
-            <w:proofErr w:type="gramStart"/>
-            <w:r>
-              <w:t>good</w:t>
-            </w:r>
-            <w:proofErr w:type="gramEnd"/>
-            <w:r>
-              <w:t xml:space="preserve"> and it is easy to spot things that are happening on screen e.g. microorganism not having enough food. </w:t>
+              <w:t xml:space="preserve">The visuals work for the microscope idea. The design is good and it is easy to spot things that are happening on screen e.g. microorganism not having enough food. </w:t>
             </w:r>
           </w:p>
         </w:tc>
@@ -1107,10 +976,7 @@
         </w:tc>
       </w:tr>
     </w:tbl>
-    <w:p>
-      <w:bookmarkStart w:id="0" w:name="_GoBack"/>
-      <w:bookmarkEnd w:id="0"/>
-    </w:p>
+    <w:p/>
     <w:sectPr>
       <w:pgSz w:w="12240" w:h="15840"/>
       <w:pgMar w:top="1440" w:right="1440" w:bottom="1440" w:left="1440" w:header="720" w:footer="720" w:gutter="0"/>
@@ -1864,18 +1730,18 @@
 </file>
 
 <file path=customXml/item1.xml><?xml version="1.0" encoding="utf-8"?>
+<p:properties xmlns:p="http://schemas.microsoft.com/office/2006/metadata/properties" xmlns:xsi="http://www.w3.org/2001/XMLSchema-instance" xmlns:pc="http://schemas.microsoft.com/office/infopath/2007/PartnerControls">
+  <documentManagement/>
+</p:properties>
+</file>
+
+<file path=customXml/item2.xml><?xml version="1.0" encoding="utf-8"?>
 <?mso-contentType ?>
 <FormTemplates xmlns="http://schemas.microsoft.com/sharepoint/v3/contenttype/forms">
   <Display>DocumentLibraryForm</Display>
   <Edit>DocumentLibraryForm</Edit>
   <New>DocumentLibraryForm</New>
 </FormTemplates>
-</file>
-
-<file path=customXml/item2.xml><?xml version="1.0" encoding="utf-8"?>
-<p:properties xmlns:p="http://schemas.microsoft.com/office/2006/metadata/properties" xmlns:xsi="http://www.w3.org/2001/XMLSchema-instance" xmlns:pc="http://schemas.microsoft.com/office/infopath/2007/PartnerControls">
-  <documentManagement/>
-</p:properties>
 </file>
 
 <file path=customXml/item3.xml><?xml version="1.0" encoding="utf-8"?>
@@ -2102,26 +1968,18 @@
 </file>
 
 <file path=customXml/itemProps1.xml><?xml version="1.0" encoding="utf-8"?>
-<ds:datastoreItem xmlns:ds="http://schemas.openxmlformats.org/officeDocument/2006/customXml" ds:itemID="{641BD750-5BB7-4F80-B6AA-3DAB3F3AFF64}">
+<ds:datastoreItem xmlns:ds="http://schemas.openxmlformats.org/officeDocument/2006/customXml" ds:itemID="{DE71AAC0-557A-4620-87AF-5DD6A603BDB2}">
   <ds:schemaRefs>
-    <ds:schemaRef ds:uri="http://schemas.microsoft.com/sharepoint/v3/contenttype/forms"/>
+    <ds:schemaRef ds:uri="http://schemas.microsoft.com/office/2006/metadata/properties"/>
+    <ds:schemaRef ds:uri="http://schemas.microsoft.com/office/infopath/2007/PartnerControls"/>
   </ds:schemaRefs>
 </ds:datastoreItem>
 </file>
 
 <file path=customXml/itemProps2.xml><?xml version="1.0" encoding="utf-8"?>
-<ds:datastoreItem xmlns:ds="http://schemas.openxmlformats.org/officeDocument/2006/customXml" ds:itemID="{DE71AAC0-557A-4620-87AF-5DD6A603BDB2}">
+<ds:datastoreItem xmlns:ds="http://schemas.openxmlformats.org/officeDocument/2006/customXml" ds:itemID="{641BD750-5BB7-4F80-B6AA-3DAB3F3AFF64}">
   <ds:schemaRefs>
-    <ds:schemaRef ds:uri="http://purl.org/dc/terms/"/>
-    <ds:schemaRef ds:uri="74cd053d-540d-4485-8ea1-05c7663abe95"/>
-    <ds:schemaRef ds:uri="http://schemas.microsoft.com/office/2006/documentManagement/types"/>
-    <ds:schemaRef ds:uri="http://schemas.openxmlformats.org/package/2006/metadata/core-properties"/>
-    <ds:schemaRef ds:uri="http://purl.org/dc/elements/1.1/"/>
-    <ds:schemaRef ds:uri="http://schemas.microsoft.com/office/2006/metadata/properties"/>
-    <ds:schemaRef ds:uri="http://schemas.microsoft.com/office/infopath/2007/PartnerControls"/>
-    <ds:schemaRef ds:uri="bd6448f9-4a1c-4e61-8c75-19c935a45542"/>
-    <ds:schemaRef ds:uri="http://www.w3.org/XML/1998/namespace"/>
-    <ds:schemaRef ds:uri="http://purl.org/dc/dcmitype/"/>
+    <ds:schemaRef ds:uri="http://schemas.microsoft.com/sharepoint/v3/contenttype/forms"/>
   </ds:schemaRefs>
 </ds:datastoreItem>
 </file>

</xml_diff>